<commit_message>
Cambios en el apartado 3.2 por JavierGarciaMartin
Se ha terminado el apartado 3.2 del trabajo
</commit_message>
<xml_diff>
--- a/TG1_JavierGarciamartin3.2.docx
+++ b/TG1_JavierGarciamartin3.2.docx
@@ -37,6 +37,14 @@
         <w:t>Chrome tiene gran variedad de extensiones y la gran parte de ellas las encontraremos en lo que se conoce como Chrome Web Store</w:t>
       </w:r>
       <w:r>
+        <w:t>, todas las extensiones están almacenadas allí. Es una tienda o repositorio de Google, son creadas por los propios desarrolladores del navegador o por otros desarrolladores no relacionados con el navegador.</w:t>
+      </w:r>
+    </w:p>
+    <w:p>
+      <w:r>
+        <w:t>Hay extensiones que serán de pago pero hay otras que serán totalmente gratuitas</w:t>
+      </w:r>
+      <w:r>
         <w:t xml:space="preserve">. Dentro de la Web Store </w:t>
       </w:r>
       <w:r>
@@ -104,8 +112,6 @@
       <w:r>
         <w:t>se encuentran clasificadas  en la Web Store de la siguiente manera</w:t>
       </w:r>
-      <w:bookmarkStart w:id="0" w:name="_GoBack"/>
-      <w:bookmarkEnd w:id="0"/>
       <w:r>
         <w:t>:</w:t>
       </w:r>
@@ -168,7 +174,185 @@
         </w:drawing>
       </w:r>
     </w:p>
+    <w:p>
+      <w:r>
+        <w:lastRenderedPageBreak/>
+        <w:t>En este espacio encontraremos todas y cada una de las extensiones que se podrán implantar en el navegador. En la Extensión que queramos implementar se nos mostrara un pequeño desglose de su funcionalidad.</w:t>
+      </w:r>
+    </w:p>
+    <w:p>
+      <w:r>
+        <w:t>También estas extensiones ubicadas se las puede clasificar según su funcionamiento:</w:t>
+      </w:r>
+    </w:p>
+    <w:p>
+      <w:pPr>
+        <w:rPr>
+          <w:noProof/>
+          <w:lang w:eastAsia="es-ES"/>
+        </w:rPr>
+      </w:pPr>
+    </w:p>
+    <w:p>
+      <w:r>
+        <w:rPr>
+          <w:noProof/>
+          <w:lang w:eastAsia="es-ES"/>
+        </w:rPr>
+        <w:drawing>
+          <wp:inline distT="0" distB="0" distL="0" distR="0" wp14:anchorId="7043FDB3" wp14:editId="7BC5F0C1">
+            <wp:extent cx="2676525" cy="2755246"/>
+            <wp:effectExtent l="0" t="0" r="0" b="7620"/>
+            <wp:docPr id="3" name="Imagen 3"/>
+            <wp:cNvGraphicFramePr>
+              <a:graphicFrameLocks xmlns:a="http://schemas.openxmlformats.org/drawingml/2006/main" noChangeAspect="1"/>
+            </wp:cNvGraphicFramePr>
+            <a:graphic xmlns:a="http://schemas.openxmlformats.org/drawingml/2006/main">
+              <a:graphicData uri="http://schemas.openxmlformats.org/drawingml/2006/picture">
+                <pic:pic xmlns:pic="http://schemas.openxmlformats.org/drawingml/2006/picture">
+                  <pic:nvPicPr>
+                    <pic:cNvPr id="0" name=""/>
+                    <pic:cNvPicPr/>
+                  </pic:nvPicPr>
+                  <pic:blipFill rotWithShape="1">
+                    <a:blip r:embed="rId7"/>
+                    <a:srcRect l="13404" t="42958" r="74603" b="35092"/>
+                    <a:stretch/>
+                  </pic:blipFill>
+                  <pic:spPr bwMode="auto">
+                    <a:xfrm>
+                      <a:off x="0" y="0"/>
+                      <a:ext cx="2676212" cy="2754924"/>
+                    </a:xfrm>
+                    <a:prstGeom prst="rect">
+                      <a:avLst/>
+                    </a:prstGeom>
+                    <a:ln>
+                      <a:noFill/>
+                    </a:ln>
+                    <a:extLst>
+                      <a:ext uri="{53640926-AAD7-44D8-BBD7-CCE9431645EC}">
+                        <a14:shadowObscured xmlns:a14="http://schemas.microsoft.com/office/drawing/2010/main"/>
+                      </a:ext>
+                    </a:extLst>
+                  </pic:spPr>
+                </pic:pic>
+              </a:graphicData>
+            </a:graphic>
+          </wp:inline>
+        </w:drawing>
+      </w:r>
+      <w:r>
+        <w:t xml:space="preserve"> </w:t>
+      </w:r>
+    </w:p>
+    <w:p>
+      <w:r>
+        <w:t>Este es un ejemplo sobre cómo se nos mostraría la extensión a la hora de implementarlo a nuestro navegador. Se muestra  una descripción sobre su funcionamiento que capacidad tiene, las opiniones de los usuarios que descargaron la aplicación y otras extensiones  relacionadas con ella.</w:t>
+      </w:r>
+    </w:p>
+    <w:p>
+      <w:bookmarkStart w:id="0" w:name="_GoBack"/>
+      <w:bookmarkEnd w:id="0"/>
+    </w:p>
     <w:p/>
+    <w:p>
+      <w:r>
+        <w:rPr>
+          <w:noProof/>
+          <w:lang w:eastAsia="es-ES"/>
+        </w:rPr>
+        <w:lastRenderedPageBreak/>
+        <w:drawing>
+          <wp:inline distT="0" distB="0" distL="0" distR="0" wp14:anchorId="75CCF9DA" wp14:editId="48C454C3">
+            <wp:extent cx="5619750" cy="3459557"/>
+            <wp:effectExtent l="0" t="0" r="0" b="7620"/>
+            <wp:docPr id="2" name="Imagen 2"/>
+            <wp:cNvGraphicFramePr>
+              <a:graphicFrameLocks xmlns:a="http://schemas.openxmlformats.org/drawingml/2006/main" noChangeAspect="1"/>
+            </wp:cNvGraphicFramePr>
+            <a:graphic xmlns:a="http://schemas.openxmlformats.org/drawingml/2006/main">
+              <a:graphicData uri="http://schemas.openxmlformats.org/drawingml/2006/picture">
+                <pic:pic xmlns:pic="http://schemas.openxmlformats.org/drawingml/2006/picture">
+                  <pic:nvPicPr>
+                    <pic:cNvPr id="0" name=""/>
+                    <pic:cNvPicPr/>
+                  </pic:nvPicPr>
+                  <pic:blipFill rotWithShape="1">
+                    <a:blip r:embed="rId8"/>
+                    <a:srcRect l="19577" t="18814" r="19400" b="14397"/>
+                    <a:stretch/>
+                  </pic:blipFill>
+                  <pic:spPr bwMode="auto">
+                    <a:xfrm>
+                      <a:off x="0" y="0"/>
+                      <a:ext cx="5619088" cy="3459150"/>
+                    </a:xfrm>
+                    <a:prstGeom prst="rect">
+                      <a:avLst/>
+                    </a:prstGeom>
+                    <a:ln>
+                      <a:noFill/>
+                    </a:ln>
+                    <a:extLst>
+                      <a:ext uri="{53640926-AAD7-44D8-BBD7-CCE9431645EC}">
+                        <a14:shadowObscured xmlns:a14="http://schemas.microsoft.com/office/drawing/2010/main"/>
+                      </a:ext>
+                    </a:extLst>
+                  </pic:spPr>
+                </pic:pic>
+              </a:graphicData>
+            </a:graphic>
+          </wp:inline>
+        </w:drawing>
+      </w:r>
+    </w:p>
+    <w:p/>
+    <w:p>
+      <w:r>
+        <w:t>Fuentes:</w:t>
+      </w:r>
+    </w:p>
+    <w:p>
+      <w:pPr>
+        <w:pStyle w:val="Prrafodelista"/>
+        <w:numPr>
+          <w:ilvl w:val="0"/>
+          <w:numId w:val="2"/>
+        </w:numPr>
+      </w:pPr>
+      <w:hyperlink r:id="rId9" w:history="1">
+        <w:r>
+          <w:rPr>
+            <w:rStyle w:val="Hipervnculo"/>
+          </w:rPr>
+          <w:t>https://norfipc.com/internet/extensiones-mas-utiles-practicas-navegador-google-chrome.html</w:t>
+        </w:r>
+      </w:hyperlink>
+    </w:p>
+    <w:p>
+      <w:pPr>
+        <w:pStyle w:val="Prrafodelista"/>
+        <w:numPr>
+          <w:ilvl w:val="0"/>
+          <w:numId w:val="2"/>
+        </w:numPr>
+      </w:pPr>
+      <w:hyperlink r:id="rId10" w:history="1">
+        <w:r>
+          <w:rPr>
+            <w:rStyle w:val="Hipervnculo"/>
+          </w:rPr>
+          <w:t>https://chrome.google.com/webstore/category/extensions?hl=es</w:t>
+        </w:r>
+      </w:hyperlink>
+    </w:p>
+    <w:p/>
+    <w:p>
+      <w:r>
+        <w:t xml:space="preserve"> </w:t>
+      </w:r>
+    </w:p>
     <w:p/>
     <w:p/>
     <w:sectPr>
@@ -296,8 +480,124 @@
       </w:rPr>
     </w:lvl>
   </w:abstractNum>
+  <w:abstractNum w:abstractNumId="1">
+    <w:nsid w:val="348E6D0E"/>
+    <w:multiLevelType w:val="hybridMultilevel"/>
+    <w:tmpl w:val="7C506CCE"/>
+    <w:lvl w:ilvl="0" w:tplc="0C0A000D">
+      <w:start w:val="1"/>
+      <w:numFmt w:val="bullet"/>
+      <w:lvlText w:val=""/>
+      <w:lvlJc w:val="left"/>
+      <w:pPr>
+        <w:ind w:left="720" w:hanging="360"/>
+      </w:pPr>
+      <w:rPr>
+        <w:rFonts w:ascii="Wingdings" w:hAnsi="Wingdings" w:hint="default"/>
+      </w:rPr>
+    </w:lvl>
+    <w:lvl w:ilvl="1" w:tplc="0C0A0003" w:tentative="1">
+      <w:start w:val="1"/>
+      <w:numFmt w:val="bullet"/>
+      <w:lvlText w:val="o"/>
+      <w:lvlJc w:val="left"/>
+      <w:pPr>
+        <w:ind w:left="1440" w:hanging="360"/>
+      </w:pPr>
+      <w:rPr>
+        <w:rFonts w:ascii="Courier New" w:hAnsi="Courier New" w:cs="Courier New" w:hint="default"/>
+      </w:rPr>
+    </w:lvl>
+    <w:lvl w:ilvl="2" w:tplc="0C0A0005" w:tentative="1">
+      <w:start w:val="1"/>
+      <w:numFmt w:val="bullet"/>
+      <w:lvlText w:val=""/>
+      <w:lvlJc w:val="left"/>
+      <w:pPr>
+        <w:ind w:left="2160" w:hanging="360"/>
+      </w:pPr>
+      <w:rPr>
+        <w:rFonts w:ascii="Wingdings" w:hAnsi="Wingdings" w:hint="default"/>
+      </w:rPr>
+    </w:lvl>
+    <w:lvl w:ilvl="3" w:tplc="0C0A0001" w:tentative="1">
+      <w:start w:val="1"/>
+      <w:numFmt w:val="bullet"/>
+      <w:lvlText w:val=""/>
+      <w:lvlJc w:val="left"/>
+      <w:pPr>
+        <w:ind w:left="2880" w:hanging="360"/>
+      </w:pPr>
+      <w:rPr>
+        <w:rFonts w:ascii="Symbol" w:hAnsi="Symbol" w:hint="default"/>
+      </w:rPr>
+    </w:lvl>
+    <w:lvl w:ilvl="4" w:tplc="0C0A0003" w:tentative="1">
+      <w:start w:val="1"/>
+      <w:numFmt w:val="bullet"/>
+      <w:lvlText w:val="o"/>
+      <w:lvlJc w:val="left"/>
+      <w:pPr>
+        <w:ind w:left="3600" w:hanging="360"/>
+      </w:pPr>
+      <w:rPr>
+        <w:rFonts w:ascii="Courier New" w:hAnsi="Courier New" w:cs="Courier New" w:hint="default"/>
+      </w:rPr>
+    </w:lvl>
+    <w:lvl w:ilvl="5" w:tplc="0C0A0005" w:tentative="1">
+      <w:start w:val="1"/>
+      <w:numFmt w:val="bullet"/>
+      <w:lvlText w:val=""/>
+      <w:lvlJc w:val="left"/>
+      <w:pPr>
+        <w:ind w:left="4320" w:hanging="360"/>
+      </w:pPr>
+      <w:rPr>
+        <w:rFonts w:ascii="Wingdings" w:hAnsi="Wingdings" w:hint="default"/>
+      </w:rPr>
+    </w:lvl>
+    <w:lvl w:ilvl="6" w:tplc="0C0A0001" w:tentative="1">
+      <w:start w:val="1"/>
+      <w:numFmt w:val="bullet"/>
+      <w:lvlText w:val=""/>
+      <w:lvlJc w:val="left"/>
+      <w:pPr>
+        <w:ind w:left="5040" w:hanging="360"/>
+      </w:pPr>
+      <w:rPr>
+        <w:rFonts w:ascii="Symbol" w:hAnsi="Symbol" w:hint="default"/>
+      </w:rPr>
+    </w:lvl>
+    <w:lvl w:ilvl="7" w:tplc="0C0A0003" w:tentative="1">
+      <w:start w:val="1"/>
+      <w:numFmt w:val="bullet"/>
+      <w:lvlText w:val="o"/>
+      <w:lvlJc w:val="left"/>
+      <w:pPr>
+        <w:ind w:left="5760" w:hanging="360"/>
+      </w:pPr>
+      <w:rPr>
+        <w:rFonts w:ascii="Courier New" w:hAnsi="Courier New" w:cs="Courier New" w:hint="default"/>
+      </w:rPr>
+    </w:lvl>
+    <w:lvl w:ilvl="8" w:tplc="0C0A0005" w:tentative="1">
+      <w:start w:val="1"/>
+      <w:numFmt w:val="bullet"/>
+      <w:lvlText w:val=""/>
+      <w:lvlJc w:val="left"/>
+      <w:pPr>
+        <w:ind w:left="6480" w:hanging="360"/>
+      </w:pPr>
+      <w:rPr>
+        <w:rFonts w:ascii="Wingdings" w:hAnsi="Wingdings" w:hint="default"/>
+      </w:rPr>
+    </w:lvl>
+  </w:abstractNum>
   <w:num w:numId="1">
     <w:abstractNumId w:val="0"/>
+  </w:num>
+  <w:num w:numId="2">
+    <w:abstractNumId w:val="1"/>
   </w:num>
 </w:numbering>
 </file>
@@ -530,6 +830,17 @@
       <w:szCs w:val="16"/>
     </w:rPr>
   </w:style>
+  <w:style w:type="character" w:styleId="Hipervnculo">
+    <w:name w:val="Hyperlink"/>
+    <w:basedOn w:val="Fuentedeprrafopredeter"/>
+    <w:uiPriority w:val="99"/>
+    <w:unhideWhenUsed/>
+    <w:rsid w:val="00A04897"/>
+    <w:rPr>
+      <w:color w:val="0000FF" w:themeColor="hyperlink"/>
+      <w:u w:val="single"/>
+    </w:rPr>
+  </w:style>
 </w:styles>
 </file>
 
@@ -759,6 +1070,17 @@
       <w:rFonts w:ascii="Tahoma" w:hAnsi="Tahoma" w:cs="Tahoma"/>
       <w:sz w:val="16"/>
       <w:szCs w:val="16"/>
+    </w:rPr>
+  </w:style>
+  <w:style w:type="character" w:styleId="Hipervnculo">
+    <w:name w:val="Hyperlink"/>
+    <w:basedOn w:val="Fuentedeprrafopredeter"/>
+    <w:uiPriority w:val="99"/>
+    <w:unhideWhenUsed/>
+    <w:rsid w:val="00A04897"/>
+    <w:rPr>
+      <w:color w:val="0000FF" w:themeColor="hyperlink"/>
+      <w:u w:val="single"/>
     </w:rPr>
   </w:style>
 </w:styles>

</xml_diff>